<commit_message>
update to the interesting-foods.docx
</commit_message>
<xml_diff>
--- a/doc-scenario/interesting-foods.docx
+++ b/doc-scenario/interesting-foods.docx
@@ -65,139 +65,26 @@
           <w:spacing w:val="0"/>
           <w:sz w:val="24"/>
         </w:rPr>
-        <w:t xml:space="preserve">Most of the carbohydrates in your diet are starches. </w:t>
-      </w:r>
-      <w:r>
-        <w:rPr>
-          <w:rStyle w:val="StrongEmphasis"/>
-          <w:rFonts w:ascii="Arial" w:hAnsi="Arial"/>
+        <w:t>Most of the carbohydrates in your diet are starches. Not all of the starch you eat gets digested,</w:t>
+      </w:r>
+      <w:r>
+        <w:rPr>
+          <w:rStyle w:val="StrongEmphasis"/>
+          <w:rFonts w:eastAsia="SimSun" w:cs="Mangal" w:ascii="Arial" w:hAnsi="Arial"/>
           <w:b w:val="false"/>
           <w:i w:val="false"/>
           <w:caps w:val="false"/>
           <w:smallCaps w:val="false"/>
           <w:color w:val="2B2B2B"/>
           <w:spacing w:val="0"/>
-          <w:sz w:val="24"/>
-        </w:rPr>
-        <w:t>N</w:t>
-      </w:r>
-      <w:r>
-        <w:rPr>
-          <w:rStyle w:val="StrongEmphasis"/>
-          <w:rFonts w:ascii="Arial" w:hAnsi="Arial"/>
-          <w:b w:val="false"/>
-          <w:i w:val="false"/>
-          <w:caps w:val="false"/>
-          <w:smallCaps w:val="false"/>
-          <w:color w:val="2B2B2B"/>
-          <w:spacing w:val="0"/>
-          <w:sz w:val="24"/>
-        </w:rPr>
-        <w:t>ot all of the starch you eat gets digested,</w:t>
-      </w:r>
-      <w:r>
-        <w:rPr>
-          <w:rStyle w:val="StrongEmphasis"/>
-          <w:rFonts w:eastAsia="SimSun" w:cs="Mangal" w:ascii="Arial" w:hAnsi="Arial"/>
-          <w:b w:val="false"/>
-          <w:i w:val="false"/>
-          <w:caps w:val="false"/>
-          <w:smallCaps w:val="false"/>
-          <w:color w:val="2B2B2B"/>
-          <w:spacing w:val="0"/>
-          <w:kern w:val="2"/>
-          <w:sz w:val="24"/>
-          <w:szCs w:val="24"/>
-          <w:lang w:val="en-US" w:eastAsia="zh-CN" w:bidi="hi-IN"/>
-        </w:rPr>
-        <w:t xml:space="preserve"> </w:t>
-      </w:r>
-      <w:r>
-        <w:rPr>
-          <w:rStyle w:val="StrongEmphasis"/>
-          <w:rFonts w:eastAsia="SimSun" w:cs="Mangal" w:ascii="Arial" w:hAnsi="Arial"/>
-          <w:b w:val="false"/>
-          <w:i w:val="false"/>
-          <w:caps w:val="false"/>
-          <w:smallCaps w:val="false"/>
-          <w:color w:val="2B2B2B"/>
-          <w:spacing w:val="0"/>
-          <w:kern w:val="2"/>
-          <w:sz w:val="24"/>
-          <w:szCs w:val="24"/>
-          <w:lang w:val="en-US" w:eastAsia="zh-CN" w:bidi="hi-IN"/>
-        </w:rPr>
-        <w:t>s</w:t>
-      </w:r>
-      <w:r>
-        <w:rPr>
-          <w:rStyle w:val="StrongEmphasis"/>
-          <w:rFonts w:eastAsia="SimSun" w:cs="Mangal" w:ascii="Arial" w:hAnsi="Arial"/>
-          <w:b w:val="false"/>
-          <w:i w:val="false"/>
-          <w:caps w:val="false"/>
-          <w:smallCaps w:val="false"/>
-          <w:color w:val="2B2B2B"/>
-          <w:spacing w:val="0"/>
-          <w:kern w:val="2"/>
-          <w:sz w:val="24"/>
-          <w:szCs w:val="24"/>
-          <w:lang w:val="en-US" w:eastAsia="zh-CN" w:bidi="hi-IN"/>
-        </w:rPr>
-        <w:t xml:space="preserve">ometimes a small part of it passes through your digestive tract unchanged. </w:t>
-      </w:r>
-      <w:r>
-        <w:rPr>
-          <w:rStyle w:val="StrongEmphasis"/>
-          <w:rFonts w:eastAsia="SimSun" w:cs="Mangal" w:ascii="Arial" w:hAnsi="Arial"/>
-          <w:b w:val="false"/>
-          <w:i w:val="false"/>
-          <w:caps w:val="false"/>
-          <w:smallCaps w:val="false"/>
-          <w:color w:val="2B2B2B"/>
-          <w:spacing w:val="0"/>
-          <w:kern w:val="2"/>
-          <w:sz w:val="24"/>
-          <w:szCs w:val="24"/>
-          <w:lang w:val="en-US" w:eastAsia="zh-CN" w:bidi="hi-IN"/>
-        </w:rPr>
-        <w:t xml:space="preserve">Foods with such starch can promote </w:t>
-      </w:r>
-      <w:r>
-        <w:rPr>
-          <w:rStyle w:val="StrongEmphasis"/>
-          <w:rFonts w:eastAsia="SimSun" w:cs="Mangal" w:ascii="Arial" w:hAnsi="Arial"/>
-          <w:b w:val="false"/>
-          <w:i w:val="false"/>
-          <w:caps w:val="false"/>
-          <w:smallCaps w:val="false"/>
-          <w:color w:val="2B2B2B"/>
-          <w:spacing w:val="0"/>
-          <w:kern w:val="2"/>
-          <w:sz w:val="24"/>
-          <w:szCs w:val="24"/>
-          <w:lang w:val="en-US" w:eastAsia="zh-CN" w:bidi="hi-IN"/>
-        </w:rPr>
-        <w:t xml:space="preserve">digestive </w:t>
-      </w:r>
-      <w:r>
-        <w:rPr>
-          <w:rStyle w:val="StrongEmphasis"/>
-          <w:rFonts w:eastAsia="SimSun" w:cs="Mangal" w:ascii="Arial" w:hAnsi="Arial"/>
-          <w:b w:val="false"/>
-          <w:i w:val="false"/>
-          <w:caps w:val="false"/>
-          <w:smallCaps w:val="false"/>
-          <w:color w:val="2B2B2B"/>
-          <w:spacing w:val="0"/>
-          <w:kern w:val="2"/>
-          <w:sz w:val="24"/>
-          <w:szCs w:val="24"/>
-          <w:lang w:val="en-US" w:eastAsia="zh-CN" w:bidi="hi-IN"/>
-        </w:rPr>
-        <w:t xml:space="preserve">health. </w:t>
+          <w:kern w:val="2"/>
+          <w:sz w:val="24"/>
+          <w:szCs w:val="24"/>
+          <w:lang w:val="en-US" w:eastAsia="zh-CN" w:bidi="hi-IN"/>
+        </w:rPr>
+        <w:t xml:space="preserve"> sometimes a small part of it passes through your digestive tract unchanged. Foods with such starch can promote digestive health. </w:t>
         <w:br/>
-        <w:t>Easily, you can add potatoes into your diet.</w:t>
+        <w:t>-Easily, you can add potatoes into your diet.</w:t>
       </w:r>
     </w:p>
     <w:p>
@@ -224,7 +111,19 @@
         </w:rPr>
       </w:pPr>
       <w:r>
-        <w:rPr/>
+        <w:rPr>
+          <w:rFonts w:eastAsia="SimSun" w:cs="Mangal" w:ascii="Arial" w:hAnsi="Arial"/>
+          <w:b w:val="false"/>
+          <w:i w:val="false"/>
+          <w:caps w:val="false"/>
+          <w:smallCaps w:val="false"/>
+          <w:color w:val="2B2B2B"/>
+          <w:spacing w:val="0"/>
+          <w:kern w:val="2"/>
+          <w:sz w:val="24"/>
+          <w:szCs w:val="24"/>
+          <w:lang w:val="en-US" w:eastAsia="zh-CN" w:bidi="hi-IN"/>
+        </w:rPr>
       </w:r>
     </w:p>
     <w:p>
@@ -250,9 +149,7 @@
       </w:pPr>
       <w:r>
         <w:rPr>
-          <w:rFonts w:eastAsia="NSimSun" w:cs="Arial" w:ascii="Arial" w:hAnsi="Arial"/>
-          <w:b w:val="false"/>
-          <w:bCs/>
+          <w:rFonts w:eastAsia="SimSun" w:cs="Mangal" w:ascii="Arial" w:hAnsi="Arial"/>
           <w:i w:val="false"/>
           <w:caps w:val="false"/>
           <w:smallCaps w:val="false"/>
@@ -457,7 +354,7 @@
     <w:pPr>
       <w:widowControl/>
       <w:suppressAutoHyphens w:val="true"/>
-      <w:overflowPunct w:val="true"/>
+      <w:overflowPunct w:val="false"/>
       <w:bidi w:val="0"/>
       <w:spacing w:before="0" w:after="0"/>
       <w:jc w:val="left"/>

</xml_diff>